<commit_message>
Updated Git Hub Links
</commit_message>
<xml_diff>
--- a/MIU-1306/Week2/BronzeApp/Proctor_Eugene_MIU_1306 - Live Clickable Link.docx
+++ b/MIU-1306/Week2/BronzeApp/Proctor_Eugene_MIU_1306 - Live Clickable Link.docx
@@ -12,13 +12,9 @@
       </w:r>
       <w:proofErr w:type="spellEnd"/>
       <w:r>
-        <w:t xml:space="preserve"> Hub</w:t>
+        <w:t xml:space="preserve"> Hub Repository:</w:t>
       </w:r>
-      <w:r>
-        <w:t xml:space="preserve"> Source</w:t>
-      </w:r>
-    </w:p>
-    <w:p/>
+    </w:p>
     <w:p>
       <w:hyperlink r:id="rId5" w:history="1">
         <w:r>
@@ -31,25 +27,100 @@
     </w:p>
     <w:p/>
     <w:p/>
+    <w:p/>
     <w:p>
       <w:r>
-        <w:t>Link to</w:t>
+        <w:t>Link to Live Clickable page</w:t>
       </w:r>
-      <w:r>
-        <w:t xml:space="preserve"> Live Clickable page</w:t>
-      </w:r>
-    </w:p>
-    <w:p/>
+    </w:p>
     <w:p>
       <w:hyperlink r:id="rId6" w:history="1">
         <w:r>
           <w:rPr>
             <w:rStyle w:val="Hyperlink"/>
           </w:rPr>
-          <w:t>http://eproctor.github.io/MIU-Site/MIU-1306/Week2/index.html</w:t>
+          <w:t>http://eproctor.github.io/MIU-Site/MIU-1306/MIU/index.html</w:t>
         </w:r>
       </w:hyperlink>
     </w:p>
+    <w:p/>
+    <w:p/>
+    <w:p>
+      <w:r>
+        <w:t>Bronze App</w:t>
+      </w:r>
+    </w:p>
+    <w:p>
+      <w:hyperlink r:id="rId7" w:history="1">
+        <w:r>
+          <w:rPr>
+            <w:rStyle w:val="Hyperlink"/>
+          </w:rPr>
+          <w:t>http://eproctor.github.io/MIU-Site/MIU-1306/Week2/BronzeApp/index.html</w:t>
+        </w:r>
+      </w:hyperlink>
+    </w:p>
+    <w:p/>
+    <w:p/>
+    <w:p/>
+    <w:p>
+      <w:r>
+        <w:t>Gold App</w:t>
+      </w:r>
+    </w:p>
+    <w:p>
+      <w:hyperlink r:id="rId8" w:history="1">
+        <w:r>
+          <w:rPr>
+            <w:rStyle w:val="Hyperlink"/>
+          </w:rPr>
+          <w:t>http://eproctor.github.io/MIU-Site/MIU-1306/Week2/GoldApp/index.html</w:t>
+        </w:r>
+      </w:hyperlink>
+    </w:p>
+    <w:p/>
+    <w:p/>
+    <w:p/>
+    <w:p>
+      <w:proofErr w:type="spellStart"/>
+      <w:r>
+        <w:t>Gh</w:t>
+      </w:r>
+      <w:proofErr w:type="spellEnd"/>
+      <w:r>
+        <w:t xml:space="preserve"> Pages-Bronze</w:t>
+      </w:r>
+    </w:p>
+    <w:p>
+      <w:hyperlink r:id="rId9" w:history="1">
+        <w:r>
+          <w:rPr>
+            <w:rStyle w:val="Hyperlink"/>
+          </w:rPr>
+          <w:t>https://github.com/eproctor/MIU-Site/tree/gh-pages/MIU-1306/Week2/BronzeApp</w:t>
+        </w:r>
+      </w:hyperlink>
+    </w:p>
+    <w:p/>
+    <w:p/>
+    <w:p/>
+    <w:p>
+      <w:r>
+        <w:t>GH Pages - Gold</w:t>
+      </w:r>
+    </w:p>
+    <w:p>
+      <w:hyperlink r:id="rId10" w:history="1">
+        <w:r>
+          <w:rPr>
+            <w:rStyle w:val="Hyperlink"/>
+          </w:rPr>
+          <w:t>https://github.com/eproctor/MIU-Site/tree/gh-pages/MIU-1306/Week2/GoldApp</w:t>
+        </w:r>
+      </w:hyperlink>
+    </w:p>
+    <w:p/>
+    <w:p/>
     <w:p/>
     <w:p>
       <w:bookmarkStart w:id="0" w:name="_GoBack"/>
@@ -220,6 +291,7 @@
   <w:style w:type="paragraph" w:default="1" w:styleId="Normal">
     <w:name w:val="Normal"/>
     <w:qFormat/>
+    <w:rsid w:val="0083465F"/>
   </w:style>
   <w:style w:type="character" w:default="1" w:styleId="DefaultParagraphFont">
     <w:name w:val="Default Paragraph Font"/>
@@ -417,6 +489,7 @@
   <w:style w:type="paragraph" w:default="1" w:styleId="Normal">
     <w:name w:val="Normal"/>
     <w:qFormat/>
+    <w:rsid w:val="0083465F"/>
   </w:style>
   <w:style w:type="character" w:default="1" w:styleId="DefaultParagraphFont">
     <w:name w:val="Default Paragraph Font"/>

</xml_diff>